<commit_message>
Added iAdmin Configuration document
</commit_message>
<xml_diff>
--- a/documents/Set Up INFOtransit System.docx
+++ b/documents/Set Up INFOtransit System.docx
@@ -61,6 +61,21 @@
         </w:rPr>
         <w:t>The server installer is windows deployment project used for setting up and providing an initial working configuration for the background system, the desktop click once applications, and the system manager.  The installer includes the desktop applications (in a zip) as well as Microsoft’s utilities for creating a click once application which check for automated updates on launch.  The update URL in the click once manifest file is generated by Microsoft utilities and the end of the installation process.</w:t>
       </w:r>
+    </w:p>
+    <w:p>
+      <w:r>
+        <w:t xml:space="preserve">First, User has to install SQL Express in their machine. User can download it from </w:t>
+      </w:r>
+    </w:p>
+    <w:p>
+      <w:hyperlink r:id="rId6" w:history="1">
+        <w:r>
+          <w:rPr>
+            <w:rStyle w:val="Hyperlink"/>
+          </w:rPr>
+          <w:t>https://www.microsoft.com/en-us/download/details.aspx?id=42299</w:t>
+        </w:r>
+      </w:hyperlink>
     </w:p>
     <w:p>
       <w:pPr>
@@ -183,7 +198,7 @@
                     <pic:cNvPicPr/>
                   </pic:nvPicPr>
                   <pic:blipFill>
-                    <a:blip r:embed="rId6"/>
+                    <a:blip r:embed="rId7"/>
                     <a:stretch>
                       <a:fillRect/>
                     </a:stretch>
@@ -342,7 +357,7 @@
                     </pic:cNvPicPr>
                   </pic:nvPicPr>
                   <pic:blipFill>
-                    <a:blip r:embed="rId7">
+                    <a:blip r:embed="rId8">
                       <a:extLst>
                         <a:ext uri="{28A0092B-C50C-407E-A947-70E740481C1C}">
                           <a14:useLocalDpi xmlns:a14="http://schemas.microsoft.com/office/drawing/2010/main" val="0"/>
@@ -444,7 +459,7 @@
                     </pic:cNvPicPr>
                   </pic:nvPicPr>
                   <pic:blipFill>
-                    <a:blip r:embed="rId8">
+                    <a:blip r:embed="rId9">
                       <a:extLst>
                         <a:ext uri="{28A0092B-C50C-407E-A947-70E740481C1C}">
                           <a14:useLocalDpi xmlns:a14="http://schemas.microsoft.com/office/drawing/2010/main" val="0"/>
@@ -565,7 +580,7 @@
                     <pic:cNvPicPr/>
                   </pic:nvPicPr>
                   <pic:blipFill>
-                    <a:blip r:embed="rId9"/>
+                    <a:blip r:embed="rId10"/>
                     <a:stretch>
                       <a:fillRect/>
                     </a:stretch>
@@ -607,7 +622,7 @@
         </w:rPr>
         <w:t xml:space="preserve">As I installed it in my machine, I used </w:t>
       </w:r>
-      <w:hyperlink r:id="rId10" w:history="1">
+      <w:hyperlink r:id="rId11" w:history="1">
         <w:r>
           <w:rPr>
             <w:rStyle w:val="Hyperlink"/>
@@ -656,110 +671,6 @@
             <wp:extent cx="3293225" cy="2688609"/>
             <wp:effectExtent l="0" t="0" r="2540" b="0"/>
             <wp:docPr id="24" name="Picture 24"/>
-            <wp:cNvGraphicFramePr>
-              <a:graphicFrameLocks xmlns:a="http://schemas.openxmlformats.org/drawingml/2006/main" noChangeAspect="1"/>
-            </wp:cNvGraphicFramePr>
-            <a:graphic xmlns:a="http://schemas.openxmlformats.org/drawingml/2006/main">
-              <a:graphicData uri="http://schemas.openxmlformats.org/drawingml/2006/picture">
-                <pic:pic xmlns:pic="http://schemas.openxmlformats.org/drawingml/2006/picture">
-                  <pic:nvPicPr>
-                    <pic:cNvPr id="0" name=""/>
-                    <pic:cNvPicPr/>
-                  </pic:nvPicPr>
-                  <pic:blipFill>
-                    <a:blip r:embed="rId11"/>
-                    <a:stretch>
-                      <a:fillRect/>
-                    </a:stretch>
-                  </pic:blipFill>
-                  <pic:spPr>
-                    <a:xfrm>
-                      <a:off x="0" y="0"/>
-                      <a:ext cx="3295814" cy="2690723"/>
-                    </a:xfrm>
-                    <a:prstGeom prst="rect">
-                      <a:avLst/>
-                    </a:prstGeom>
-                  </pic:spPr>
-                </pic:pic>
-              </a:graphicData>
-            </a:graphic>
-          </wp:inline>
-        </w:drawing>
-      </w:r>
-    </w:p>
-    <w:p>
-      <w:pPr>
-        <w:rPr>
-          <w:sz w:val="20"/>
-          <w:szCs w:val="20"/>
-        </w:rPr>
-      </w:pPr>
-      <w:r>
-        <w:rPr>
-          <w:sz w:val="20"/>
-          <w:szCs w:val="20"/>
-        </w:rPr>
-        <w:t xml:space="preserve">“Server Name” is the SQL Server Instance name.  </w:t>
-      </w:r>
-      <w:r>
-        <w:rPr>
-          <w:sz w:val="20"/>
-          <w:szCs w:val="20"/>
-        </w:rPr>
-        <w:t xml:space="preserve">I have used”.” as my SQL server name. </w:t>
-      </w:r>
-      <w:r>
-        <w:rPr>
-          <w:sz w:val="20"/>
-          <w:szCs w:val="20"/>
-        </w:rPr>
-        <w:t xml:space="preserve">The database name is defaulted to </w:t>
-      </w:r>
-      <w:proofErr w:type="spellStart"/>
-      <w:r>
-        <w:rPr>
-          <w:i/>
-          <w:sz w:val="20"/>
-          <w:szCs w:val="20"/>
-        </w:rPr>
-        <w:t>Gorba.Center.BackgroundSystem</w:t>
-      </w:r>
-      <w:proofErr w:type="spellEnd"/>
-      <w:r>
-        <w:rPr>
-          <w:sz w:val="20"/>
-          <w:szCs w:val="20"/>
-        </w:rPr>
-        <w:t>.  If you leave the SQL username and password blank it will default to windows account login.</w:t>
-      </w:r>
-    </w:p>
-    <w:p>
-      <w:pPr>
-        <w:rPr>
-          <w:sz w:val="20"/>
-          <w:szCs w:val="20"/>
-        </w:rPr>
-      </w:pPr>
-    </w:p>
-    <w:p>
-      <w:pPr>
-        <w:jc w:val="center"/>
-        <w:rPr>
-          <w:sz w:val="20"/>
-          <w:szCs w:val="20"/>
-        </w:rPr>
-      </w:pPr>
-      <w:r>
-        <w:rPr>
-          <w:noProof/>
-        </w:rPr>
-        <w:lastRenderedPageBreak/>
-        <w:drawing>
-          <wp:inline distT="0" distB="0" distL="0" distR="0" wp14:anchorId="3B8C096D" wp14:editId="2238D628">
-            <wp:extent cx="3439976" cy="2776121"/>
-            <wp:effectExtent l="0" t="0" r="8255" b="5715"/>
-            <wp:docPr id="25" name="Picture 25"/>
             <wp:cNvGraphicFramePr>
               <a:graphicFrameLocks xmlns:a="http://schemas.openxmlformats.org/drawingml/2006/main" noChangeAspect="1"/>
             </wp:cNvGraphicFramePr>
@@ -779,7 +690,7 @@
                   <pic:spPr>
                     <a:xfrm>
                       <a:off x="0" y="0"/>
-                      <a:ext cx="3440277" cy="2776364"/>
+                      <a:ext cx="3295814" cy="2690723"/>
                     </a:xfrm>
                     <a:prstGeom prst="rect">
                       <a:avLst/>
@@ -794,155 +705,61 @@
     </w:p>
     <w:p>
       <w:pPr>
-        <w:pStyle w:val="ListParagraph"/>
-        <w:numPr>
-          <w:ilvl w:val="0"/>
-          <w:numId w:val="1"/>
-        </w:numPr>
-        <w:rPr>
-          <w:sz w:val="20"/>
-          <w:szCs w:val="20"/>
-        </w:rPr>
-      </w:pPr>
-      <w:r>
-        <w:rPr>
-          <w:sz w:val="20"/>
-          <w:szCs w:val="20"/>
-        </w:rPr>
-        <w:t>API Host Port – communication port used by Portal, default is 8080.</w:t>
-      </w:r>
-      <w:r>
-        <w:rPr>
-          <w:sz w:val="20"/>
-          <w:szCs w:val="20"/>
-        </w:rPr>
-        <w:t xml:space="preserve"> I have used port 8080 as well.</w:t>
-      </w:r>
-    </w:p>
-    <w:p>
-      <w:pPr>
-        <w:pStyle w:val="ListParagraph"/>
-        <w:numPr>
-          <w:ilvl w:val="0"/>
-          <w:numId w:val="1"/>
-        </w:numPr>
-        <w:rPr>
-          <w:sz w:val="20"/>
-          <w:szCs w:val="20"/>
-        </w:rPr>
-      </w:pPr>
-      <w:r>
-        <w:rPr>
-          <w:sz w:val="20"/>
-          <w:szCs w:val="20"/>
-        </w:rPr>
-        <w:t>Connection string – likely the same used by the previous SQL connection string.</w:t>
-      </w:r>
-      <w:r>
-        <w:rPr>
-          <w:sz w:val="20"/>
-          <w:szCs w:val="20"/>
-        </w:rPr>
-        <w:t xml:space="preserve"> For me, it was “.”</w:t>
-      </w:r>
-    </w:p>
-    <w:p>
-      <w:pPr>
-        <w:pStyle w:val="ListParagraph"/>
-        <w:numPr>
-          <w:ilvl w:val="0"/>
-          <w:numId w:val="1"/>
-        </w:numPr>
-        <w:rPr>
-          <w:sz w:val="20"/>
-          <w:szCs w:val="20"/>
-        </w:rPr>
-      </w:pPr>
-      <w:r>
-        <w:rPr>
-          <w:sz w:val="20"/>
-          <w:szCs w:val="20"/>
-        </w:rPr>
-        <w:t xml:space="preserve">Watch Folder – the location on the FTP server where presentation log files are uploaded, from the units. </w:t>
-      </w:r>
-      <w:r>
-        <w:rPr>
-          <w:b/>
-          <w:sz w:val="20"/>
-          <w:szCs w:val="20"/>
-        </w:rPr>
-        <w:t>This will need to be a UNC path if the FTP server is running on a separate server</w:t>
-      </w:r>
-      <w:r>
-        <w:rPr>
-          <w:sz w:val="20"/>
-          <w:szCs w:val="20"/>
-        </w:rPr>
-        <w:t>.</w:t>
-      </w:r>
-    </w:p>
-    <w:p>
-      <w:pPr>
-        <w:pStyle w:val="ListParagraph"/>
-        <w:numPr>
-          <w:ilvl w:val="0"/>
-          <w:numId w:val="1"/>
-        </w:numPr>
-        <w:rPr>
-          <w:sz w:val="20"/>
-          <w:szCs w:val="20"/>
-        </w:rPr>
-      </w:pPr>
-      <w:r>
-        <w:rPr>
-          <w:sz w:val="20"/>
-          <w:szCs w:val="20"/>
-        </w:rPr>
-        <w:t>Invalid File Folder – Where invalid CSV files are placed, as they are unable to be imported.</w:t>
-      </w:r>
-    </w:p>
-    <w:p>
-      <w:pPr>
-        <w:rPr>
-          <w:sz w:val="20"/>
-          <w:szCs w:val="20"/>
-        </w:rPr>
-      </w:pPr>
-      <w:r>
-        <w:rPr>
-          <w:sz w:val="20"/>
-          <w:szCs w:val="20"/>
-        </w:rPr>
-        <w:t>Review, confirm your settings and click next to begin your install.  During this process UAC will prompt you for permission to execute the install.</w:t>
-      </w:r>
-    </w:p>
-    <w:p>
-      <w:pPr>
-        <w:rPr>
-          <w:sz w:val="20"/>
-          <w:szCs w:val="20"/>
-        </w:rPr>
-      </w:pPr>
-    </w:p>
-    <w:p>
-      <w:pPr>
-        <w:rPr>
-          <w:sz w:val="20"/>
-          <w:szCs w:val="20"/>
-        </w:rPr>
-      </w:pPr>
-      <w:r>
-        <w:rPr>
-          <w:b/>
-          <w:sz w:val="20"/>
-          <w:szCs w:val="20"/>
-        </w:rPr>
-        <w:t>Review the Install Folders</w:t>
-      </w:r>
-    </w:p>
-    <w:p>
-      <w:pPr>
-        <w:jc w:val="right"/>
+        <w:rPr>
+          <w:sz w:val="20"/>
+          <w:szCs w:val="20"/>
+        </w:rPr>
+      </w:pPr>
+      <w:r>
+        <w:rPr>
+          <w:sz w:val="20"/>
+          <w:szCs w:val="20"/>
+        </w:rPr>
+        <w:t xml:space="preserve">“Server Name” is the SQL Server Instance name.  </w:t>
+      </w:r>
+      <w:r>
+        <w:rPr>
+          <w:sz w:val="20"/>
+          <w:szCs w:val="20"/>
+        </w:rPr>
+        <w:t xml:space="preserve">I have used”.” as my SQL server name. </w:t>
+      </w:r>
+      <w:r>
+        <w:rPr>
+          <w:sz w:val="20"/>
+          <w:szCs w:val="20"/>
+        </w:rPr>
+        <w:t xml:space="preserve">The database name is defaulted to </w:t>
+      </w:r>
+      <w:proofErr w:type="spellStart"/>
+      <w:r>
+        <w:rPr>
+          <w:i/>
+          <w:sz w:val="20"/>
+          <w:szCs w:val="20"/>
+        </w:rPr>
+        <w:t>Gorba.Center.BackgroundSystem</w:t>
+      </w:r>
+      <w:proofErr w:type="spellEnd"/>
+      <w:r>
+        <w:rPr>
+          <w:sz w:val="20"/>
+          <w:szCs w:val="20"/>
+        </w:rPr>
+        <w:t>.  If you leave the SQL username and password blank it will default to windows account login.</w:t>
+      </w:r>
+    </w:p>
+    <w:p>
+      <w:pPr>
+        <w:rPr>
+          <w:sz w:val="20"/>
+          <w:szCs w:val="20"/>
+        </w:rPr>
+      </w:pPr>
+    </w:p>
+    <w:p>
+      <w:pPr>
+        <w:jc w:val="center"/>
         <w:rPr>
           <w:sz w:val="20"/>
           <w:szCs w:val="20"/>
@@ -951,14 +768,13 @@
       <w:r>
         <w:rPr>
           <w:noProof/>
-          <w:sz w:val="20"/>
-          <w:szCs w:val="20"/>
-        </w:rPr>
+        </w:rPr>
+        <w:lastRenderedPageBreak/>
         <w:drawing>
-          <wp:inline distT="0" distB="0" distL="0" distR="0" wp14:anchorId="08821E1D" wp14:editId="02C9FC81">
-            <wp:extent cx="5010912" cy="1828800"/>
-            <wp:effectExtent l="0" t="0" r="0" b="0"/>
-            <wp:docPr id="10" name="Picture 10"/>
+          <wp:inline distT="0" distB="0" distL="0" distR="0" wp14:anchorId="3B8C096D" wp14:editId="2238D628">
+            <wp:extent cx="3439976" cy="2776121"/>
+            <wp:effectExtent l="0" t="0" r="8255" b="5715"/>
+            <wp:docPr id="25" name="Picture 25"/>
             <wp:cNvGraphicFramePr>
               <a:graphicFrameLocks xmlns:a="http://schemas.openxmlformats.org/drawingml/2006/main" noChangeAspect="1"/>
             </wp:cNvGraphicFramePr>
@@ -978,6 +794,205 @@
                   <pic:spPr>
                     <a:xfrm>
                       <a:off x="0" y="0"/>
+                      <a:ext cx="3440277" cy="2776364"/>
+                    </a:xfrm>
+                    <a:prstGeom prst="rect">
+                      <a:avLst/>
+                    </a:prstGeom>
+                  </pic:spPr>
+                </pic:pic>
+              </a:graphicData>
+            </a:graphic>
+          </wp:inline>
+        </w:drawing>
+      </w:r>
+    </w:p>
+    <w:p>
+      <w:pPr>
+        <w:pStyle w:val="ListParagraph"/>
+        <w:numPr>
+          <w:ilvl w:val="0"/>
+          <w:numId w:val="1"/>
+        </w:numPr>
+        <w:rPr>
+          <w:sz w:val="20"/>
+          <w:szCs w:val="20"/>
+        </w:rPr>
+      </w:pPr>
+      <w:r>
+        <w:rPr>
+          <w:sz w:val="20"/>
+          <w:szCs w:val="20"/>
+        </w:rPr>
+        <w:t>API Host Port – communication port used by Portal, default is 8080.</w:t>
+      </w:r>
+      <w:r>
+        <w:rPr>
+          <w:sz w:val="20"/>
+          <w:szCs w:val="20"/>
+        </w:rPr>
+        <w:t xml:space="preserve"> I have used port 8080 as well.</w:t>
+      </w:r>
+    </w:p>
+    <w:p>
+      <w:pPr>
+        <w:pStyle w:val="ListParagraph"/>
+        <w:numPr>
+          <w:ilvl w:val="0"/>
+          <w:numId w:val="1"/>
+        </w:numPr>
+        <w:rPr>
+          <w:sz w:val="20"/>
+          <w:szCs w:val="20"/>
+        </w:rPr>
+      </w:pPr>
+      <w:r>
+        <w:rPr>
+          <w:sz w:val="20"/>
+          <w:szCs w:val="20"/>
+        </w:rPr>
+        <w:t>Connection string – likely the same used by the previous SQL connection string.</w:t>
+      </w:r>
+      <w:r>
+        <w:rPr>
+          <w:sz w:val="20"/>
+          <w:szCs w:val="20"/>
+        </w:rPr>
+        <w:t xml:space="preserve"> For me, it was “.”</w:t>
+      </w:r>
+    </w:p>
+    <w:p>
+      <w:pPr>
+        <w:pStyle w:val="ListParagraph"/>
+        <w:numPr>
+          <w:ilvl w:val="0"/>
+          <w:numId w:val="1"/>
+        </w:numPr>
+        <w:rPr>
+          <w:sz w:val="20"/>
+          <w:szCs w:val="20"/>
+        </w:rPr>
+      </w:pPr>
+      <w:r>
+        <w:rPr>
+          <w:sz w:val="20"/>
+          <w:szCs w:val="20"/>
+        </w:rPr>
+        <w:t xml:space="preserve">Watch Folder – the location on the FTP server where presentation log files are uploaded, from the units. </w:t>
+      </w:r>
+      <w:r>
+        <w:rPr>
+          <w:b/>
+          <w:sz w:val="20"/>
+          <w:szCs w:val="20"/>
+        </w:rPr>
+        <w:t>This will need to be a UNC path if the FTP server is running on a separate server</w:t>
+      </w:r>
+      <w:r>
+        <w:rPr>
+          <w:sz w:val="20"/>
+          <w:szCs w:val="20"/>
+        </w:rPr>
+        <w:t>.</w:t>
+      </w:r>
+    </w:p>
+    <w:p>
+      <w:pPr>
+        <w:pStyle w:val="ListParagraph"/>
+        <w:numPr>
+          <w:ilvl w:val="0"/>
+          <w:numId w:val="1"/>
+        </w:numPr>
+        <w:rPr>
+          <w:sz w:val="20"/>
+          <w:szCs w:val="20"/>
+        </w:rPr>
+      </w:pPr>
+      <w:r>
+        <w:rPr>
+          <w:sz w:val="20"/>
+          <w:szCs w:val="20"/>
+        </w:rPr>
+        <w:t>Invalid File Folder – Where invalid CSV files are placed, as they are unable to be imported.</w:t>
+      </w:r>
+    </w:p>
+    <w:p>
+      <w:pPr>
+        <w:rPr>
+          <w:sz w:val="20"/>
+          <w:szCs w:val="20"/>
+        </w:rPr>
+      </w:pPr>
+      <w:r>
+        <w:rPr>
+          <w:sz w:val="20"/>
+          <w:szCs w:val="20"/>
+        </w:rPr>
+        <w:t>Review, confirm your settings and click next to begin your install.  During this process UAC will prompt you for permission to execute the install.</w:t>
+      </w:r>
+    </w:p>
+    <w:p>
+      <w:pPr>
+        <w:rPr>
+          <w:sz w:val="20"/>
+          <w:szCs w:val="20"/>
+        </w:rPr>
+      </w:pPr>
+    </w:p>
+    <w:p>
+      <w:pPr>
+        <w:rPr>
+          <w:sz w:val="20"/>
+          <w:szCs w:val="20"/>
+        </w:rPr>
+      </w:pPr>
+      <w:r>
+        <w:rPr>
+          <w:b/>
+          <w:sz w:val="20"/>
+          <w:szCs w:val="20"/>
+        </w:rPr>
+        <w:t>Review the Install Folders</w:t>
+      </w:r>
+    </w:p>
+    <w:p>
+      <w:pPr>
+        <w:jc w:val="right"/>
+        <w:rPr>
+          <w:sz w:val="20"/>
+          <w:szCs w:val="20"/>
+        </w:rPr>
+      </w:pPr>
+      <w:r>
+        <w:rPr>
+          <w:noProof/>
+          <w:sz w:val="20"/>
+          <w:szCs w:val="20"/>
+        </w:rPr>
+        <w:drawing>
+          <wp:inline distT="0" distB="0" distL="0" distR="0" wp14:anchorId="08821E1D" wp14:editId="02C9FC81">
+            <wp:extent cx="5010912" cy="1828800"/>
+            <wp:effectExtent l="0" t="0" r="0" b="0"/>
+            <wp:docPr id="10" name="Picture 10"/>
+            <wp:cNvGraphicFramePr>
+              <a:graphicFrameLocks xmlns:a="http://schemas.openxmlformats.org/drawingml/2006/main" noChangeAspect="1"/>
+            </wp:cNvGraphicFramePr>
+            <a:graphic xmlns:a="http://schemas.openxmlformats.org/drawingml/2006/main">
+              <a:graphicData uri="http://schemas.openxmlformats.org/drawingml/2006/picture">
+                <pic:pic xmlns:pic="http://schemas.openxmlformats.org/drawingml/2006/picture">
+                  <pic:nvPicPr>
+                    <pic:cNvPr id="0" name=""/>
+                    <pic:cNvPicPr/>
+                  </pic:nvPicPr>
+                  <pic:blipFill>
+                    <a:blip r:embed="rId14"/>
+                    <a:stretch>
+                      <a:fillRect/>
+                    </a:stretch>
+                  </pic:blipFill>
+                  <pic:spPr>
+                    <a:xfrm>
+                      <a:off x="0" y="0"/>
                       <a:ext cx="5010912" cy="1828800"/>
                     </a:xfrm>
                     <a:prstGeom prst="rect">
@@ -1238,7 +1253,7 @@
                     </pic:cNvPicPr>
                   </pic:nvPicPr>
                   <pic:blipFill>
-                    <a:blip r:embed="rId14">
+                    <a:blip r:embed="rId15">
                       <a:extLst>
                         <a:ext uri="{28A0092B-C50C-407E-A947-70E740481C1C}">
                           <a14:useLocalDpi xmlns:a14="http://schemas.microsoft.com/office/drawing/2010/main" val="0"/>
@@ -1331,7 +1346,7 @@
                     <pic:cNvPicPr/>
                   </pic:nvPicPr>
                   <pic:blipFill>
-                    <a:blip r:embed="rId15"/>
+                    <a:blip r:embed="rId16"/>
                     <a:stretch>
                       <a:fillRect/>
                     </a:stretch>
@@ -1367,7 +1382,7 @@
       </w:r>
     </w:p>
     <w:p>
-      <w:hyperlink r:id="rId16" w:history="1">
+      <w:hyperlink r:id="rId17" w:history="1">
         <w:r>
           <w:rPr>
             <w:rStyle w:val="Hyperlink"/>
@@ -1375,28 +1390,32 @@
           <w:t>https://www.microsoft.com/en-us/download/details.aspx?id=42299</w:t>
         </w:r>
       </w:hyperlink>
+    </w:p>
+    <w:p>
+      <w:r>
+        <w:t xml:space="preserve">After launching all the background application, data base should be created automatically. To verify, </w:t>
+      </w:r>
+      <w:proofErr w:type="gramStart"/>
+      <w:r>
+        <w:t>Open</w:t>
+      </w:r>
+      <w:proofErr w:type="gramEnd"/>
+      <w:r>
+        <w:t xml:space="preserve"> up SQL Server Management studio, Server Name: </w:t>
+      </w:r>
+      <w:r>
+        <w:t>Computername</w:t>
+      </w:r>
       <w:bookmarkStart w:id="0" w:name="_GoBack"/>
       <w:bookmarkEnd w:id="0"/>
-    </w:p>
-    <w:p>
-      <w:r>
-        <w:t>After launching all the background application, data base should be created automatically. To verify, Open up SQL Server Management studio, Server Name</w:t>
-      </w:r>
-      <w:proofErr w:type="gramStart"/>
-      <w:r>
-        <w:t>: .</w:t>
-      </w:r>
-      <w:proofErr w:type="gramEnd"/>
-      <w:r>
-        <w:t xml:space="preserve"> </w:t>
-      </w:r>
-      <w:proofErr w:type="gramStart"/>
-      <w:r>
-        <w:t>and</w:t>
-      </w:r>
-      <w:proofErr w:type="gramEnd"/>
-      <w:r>
-        <w:t xml:space="preserve"> Windows authentication have been used here. And then connect.</w:t>
+      <w:r>
+        <w:t>.</w:t>
+      </w:r>
+      <w:r>
+        <w:t>SQLExpress</w:t>
+      </w:r>
+      <w:r>
+        <w:t xml:space="preserve"> and Windows authentication have been used here. And then connect.</w:t>
       </w:r>
     </w:p>
     <w:p>
@@ -1413,78 +1432,6 @@
             <wp:extent cx="3505200" cy="2619375"/>
             <wp:effectExtent l="0" t="0" r="0" b="9525"/>
             <wp:docPr id="19" name="Picture 19"/>
-            <wp:cNvGraphicFramePr>
-              <a:graphicFrameLocks xmlns:a="http://schemas.openxmlformats.org/drawingml/2006/main" noChangeAspect="1"/>
-            </wp:cNvGraphicFramePr>
-            <a:graphic xmlns:a="http://schemas.openxmlformats.org/drawingml/2006/main">
-              <a:graphicData uri="http://schemas.openxmlformats.org/drawingml/2006/picture">
-                <pic:pic xmlns:pic="http://schemas.openxmlformats.org/drawingml/2006/picture">
-                  <pic:nvPicPr>
-                    <pic:cNvPr id="0" name=""/>
-                    <pic:cNvPicPr/>
-                  </pic:nvPicPr>
-                  <pic:blipFill>
-                    <a:blip r:embed="rId17"/>
-                    <a:stretch>
-                      <a:fillRect/>
-                    </a:stretch>
-                  </pic:blipFill>
-                  <pic:spPr>
-                    <a:xfrm>
-                      <a:off x="0" y="0"/>
-                      <a:ext cx="3505200" cy="2619375"/>
-                    </a:xfrm>
-                    <a:prstGeom prst="rect">
-                      <a:avLst/>
-                    </a:prstGeom>
-                  </pic:spPr>
-                </pic:pic>
-              </a:graphicData>
-            </a:graphic>
-          </wp:inline>
-        </w:drawing>
-      </w:r>
-    </w:p>
-    <w:p>
-      <w:r>
-        <w:t xml:space="preserve">Verify </w:t>
-      </w:r>
-      <w:proofErr w:type="spellStart"/>
-      <w:r>
-        <w:t>Gorba.Center.BackgroundSystem</w:t>
-      </w:r>
-      <w:proofErr w:type="spellEnd"/>
-      <w:r>
-        <w:t xml:space="preserve"> and </w:t>
-      </w:r>
-      <w:proofErr w:type="spellStart"/>
-      <w:r>
-        <w:t>Luminator.Reporting.PresentationPlayLogging</w:t>
-      </w:r>
-      <w:proofErr w:type="spellEnd"/>
-      <w:r>
-        <w:t xml:space="preserve"> </w:t>
-      </w:r>
-      <w:proofErr w:type="gramStart"/>
-      <w:r>
-        <w:t>have</w:t>
-      </w:r>
-      <w:proofErr w:type="gramEnd"/>
-      <w:r>
-        <w:t xml:space="preserve"> been created.</w:t>
-      </w:r>
-    </w:p>
-    <w:p>
-      <w:r>
-        <w:rPr>
-          <w:noProof/>
-        </w:rPr>
-        <w:lastRenderedPageBreak/>
-        <w:drawing>
-          <wp:inline distT="0" distB="0" distL="0" distR="0" wp14:anchorId="1CFA3AC6" wp14:editId="0A7C4B13">
-            <wp:extent cx="3152775" cy="7743825"/>
-            <wp:effectExtent l="0" t="0" r="9525" b="9525"/>
-            <wp:docPr id="20" name="Picture 20"/>
             <wp:cNvGraphicFramePr>
               <a:graphicFrameLocks xmlns:a="http://schemas.openxmlformats.org/drawingml/2006/main" noChangeAspect="1"/>
             </wp:cNvGraphicFramePr>
@@ -1504,6 +1451,78 @@
                   <pic:spPr>
                     <a:xfrm>
                       <a:off x="0" y="0"/>
+                      <a:ext cx="3505200" cy="2619375"/>
+                    </a:xfrm>
+                    <a:prstGeom prst="rect">
+                      <a:avLst/>
+                    </a:prstGeom>
+                  </pic:spPr>
+                </pic:pic>
+              </a:graphicData>
+            </a:graphic>
+          </wp:inline>
+        </w:drawing>
+      </w:r>
+    </w:p>
+    <w:p>
+      <w:r>
+        <w:t xml:space="preserve">Verify </w:t>
+      </w:r>
+      <w:proofErr w:type="spellStart"/>
+      <w:r>
+        <w:t>Gorba.Center.BackgroundSystem</w:t>
+      </w:r>
+      <w:proofErr w:type="spellEnd"/>
+      <w:r>
+        <w:t xml:space="preserve"> and </w:t>
+      </w:r>
+      <w:proofErr w:type="spellStart"/>
+      <w:r>
+        <w:t>Luminator.Reporting.PresentationPlayLogging</w:t>
+      </w:r>
+      <w:proofErr w:type="spellEnd"/>
+      <w:r>
+        <w:t xml:space="preserve"> </w:t>
+      </w:r>
+      <w:proofErr w:type="gramStart"/>
+      <w:r>
+        <w:t>have</w:t>
+      </w:r>
+      <w:proofErr w:type="gramEnd"/>
+      <w:r>
+        <w:t xml:space="preserve"> been created.</w:t>
+      </w:r>
+    </w:p>
+    <w:p>
+      <w:r>
+        <w:rPr>
+          <w:noProof/>
+        </w:rPr>
+        <w:lastRenderedPageBreak/>
+        <w:drawing>
+          <wp:inline distT="0" distB="0" distL="0" distR="0" wp14:anchorId="1CFA3AC6" wp14:editId="0A7C4B13">
+            <wp:extent cx="3152775" cy="7743825"/>
+            <wp:effectExtent l="0" t="0" r="9525" b="9525"/>
+            <wp:docPr id="20" name="Picture 20"/>
+            <wp:cNvGraphicFramePr>
+              <a:graphicFrameLocks xmlns:a="http://schemas.openxmlformats.org/drawingml/2006/main" noChangeAspect="1"/>
+            </wp:cNvGraphicFramePr>
+            <a:graphic xmlns:a="http://schemas.openxmlformats.org/drawingml/2006/main">
+              <a:graphicData uri="http://schemas.openxmlformats.org/drawingml/2006/picture">
+                <pic:pic xmlns:pic="http://schemas.openxmlformats.org/drawingml/2006/picture">
+                  <pic:nvPicPr>
+                    <pic:cNvPr id="0" name=""/>
+                    <pic:cNvPicPr/>
+                  </pic:nvPicPr>
+                  <pic:blipFill>
+                    <a:blip r:embed="rId19"/>
+                    <a:stretch>
+                      <a:fillRect/>
+                    </a:stretch>
+                  </pic:blipFill>
+                  <pic:spPr>
+                    <a:xfrm>
+                      <a:off x="0" y="0"/>
                       <a:ext cx="3152775" cy="7743825"/>
                     </a:xfrm>
                     <a:prstGeom prst="rect">
@@ -1555,13 +1574,7 @@
         <w:rPr>
           <w:rFonts w:ascii="Calibri" w:hAnsi="Calibri"/>
         </w:rPr>
-        <w:t>1adbb3178591fd5bb0c248518f39bf6d</w:t>
-      </w:r>
-      <w:r>
-        <w:rPr>
-          <w:rFonts w:ascii="Calibri" w:hAnsi="Calibri"/>
-        </w:rPr>
-        <w:t>. It will provide the admin user with password “asdf1234”.</w:t>
+        <w:t>1adbb3178591fd5bb0c248518f39bf6d. It will provide the admin user with password “asdf1234”.</w:t>
       </w:r>
     </w:p>
     <w:p>
@@ -1593,7 +1606,7 @@
         </w:rPr>
         <w:t xml:space="preserve">Type </w:t>
       </w:r>
-      <w:hyperlink r:id="rId19" w:history="1">
+      <w:hyperlink r:id="rId20" w:history="1">
         <w:r>
           <w:rPr>
             <w:rStyle w:val="Hyperlink"/>
@@ -1635,77 +1648,6 @@
             <wp:extent cx="3800856" cy="3092257"/>
             <wp:effectExtent l="0" t="0" r="0" b="0"/>
             <wp:docPr id="5" name="Picture 5"/>
-            <wp:cNvGraphicFramePr>
-              <a:graphicFrameLocks xmlns:a="http://schemas.openxmlformats.org/drawingml/2006/main" noChangeAspect="1"/>
-            </wp:cNvGraphicFramePr>
-            <a:graphic xmlns:a="http://schemas.openxmlformats.org/drawingml/2006/main">
-              <a:graphicData uri="http://schemas.openxmlformats.org/drawingml/2006/picture">
-                <pic:pic xmlns:pic="http://schemas.openxmlformats.org/drawingml/2006/picture">
-                  <pic:nvPicPr>
-                    <pic:cNvPr id="0" name=""/>
-                    <pic:cNvPicPr/>
-                  </pic:nvPicPr>
-                  <pic:blipFill>
-                    <a:blip r:embed="rId20"/>
-                    <a:stretch>
-                      <a:fillRect/>
-                    </a:stretch>
-                  </pic:blipFill>
-                  <pic:spPr>
-                    <a:xfrm>
-                      <a:off x="0" y="0"/>
-                      <a:ext cx="3806467" cy="3096822"/>
-                    </a:xfrm>
-                    <a:prstGeom prst="rect">
-                      <a:avLst/>
-                    </a:prstGeom>
-                  </pic:spPr>
-                </pic:pic>
-              </a:graphicData>
-            </a:graphic>
-          </wp:inline>
-        </w:drawing>
-      </w:r>
-    </w:p>
-    <w:p>
-      <w:pPr>
-        <w:rPr>
-          <w:sz w:val="20"/>
-          <w:szCs w:val="20"/>
-        </w:rPr>
-      </w:pPr>
-      <w:r>
-        <w:rPr>
-          <w:sz w:val="20"/>
-          <w:szCs w:val="20"/>
-        </w:rPr>
-        <w:t>User login Page will be appeared. Use user ID and password to login</w:t>
-      </w:r>
-      <w:r>
-        <w:rPr>
-          <w:sz w:val="20"/>
-          <w:szCs w:val="20"/>
-        </w:rPr>
-        <w:t>. User name: admin; password: asdf1234</w:t>
-      </w:r>
-    </w:p>
-    <w:p>
-      <w:pPr>
-        <w:jc w:val="center"/>
-        <w:rPr>
-          <w:sz w:val="20"/>
-          <w:szCs w:val="20"/>
-        </w:rPr>
-      </w:pPr>
-      <w:r>
-        <w:rPr>
-          <w:noProof/>
-        </w:rPr>
-        <w:drawing>
-          <wp:inline distT="0" distB="0" distL="0" distR="0" wp14:anchorId="2922C258" wp14:editId="0347DBB7">
-            <wp:extent cx="3454496" cy="2879677"/>
-            <wp:effectExtent l="0" t="0" r="0" b="0"/>
-            <wp:docPr id="14" name="Picture 14"/>
             <wp:cNvGraphicFramePr>
               <a:graphicFrameLocks xmlns:a="http://schemas.openxmlformats.org/drawingml/2006/main" noChangeAspect="1"/>
             </wp:cNvGraphicFramePr>
@@ -1725,6 +1667,77 @@
                   <pic:spPr>
                     <a:xfrm>
                       <a:off x="0" y="0"/>
+                      <a:ext cx="3806467" cy="3096822"/>
+                    </a:xfrm>
+                    <a:prstGeom prst="rect">
+                      <a:avLst/>
+                    </a:prstGeom>
+                  </pic:spPr>
+                </pic:pic>
+              </a:graphicData>
+            </a:graphic>
+          </wp:inline>
+        </w:drawing>
+      </w:r>
+    </w:p>
+    <w:p>
+      <w:pPr>
+        <w:rPr>
+          <w:sz w:val="20"/>
+          <w:szCs w:val="20"/>
+        </w:rPr>
+      </w:pPr>
+      <w:r>
+        <w:rPr>
+          <w:sz w:val="20"/>
+          <w:szCs w:val="20"/>
+        </w:rPr>
+        <w:t>User login Page will be appeared. Use user ID and password to login</w:t>
+      </w:r>
+      <w:r>
+        <w:rPr>
+          <w:sz w:val="20"/>
+          <w:szCs w:val="20"/>
+        </w:rPr>
+        <w:t>. User name: admin; password: asdf1234</w:t>
+      </w:r>
+    </w:p>
+    <w:p>
+      <w:pPr>
+        <w:jc w:val="center"/>
+        <w:rPr>
+          <w:sz w:val="20"/>
+          <w:szCs w:val="20"/>
+        </w:rPr>
+      </w:pPr>
+      <w:r>
+        <w:rPr>
+          <w:noProof/>
+        </w:rPr>
+        <w:drawing>
+          <wp:inline distT="0" distB="0" distL="0" distR="0" wp14:anchorId="2922C258" wp14:editId="0347DBB7">
+            <wp:extent cx="3454496" cy="2879677"/>
+            <wp:effectExtent l="0" t="0" r="0" b="0"/>
+            <wp:docPr id="14" name="Picture 14"/>
+            <wp:cNvGraphicFramePr>
+              <a:graphicFrameLocks xmlns:a="http://schemas.openxmlformats.org/drawingml/2006/main" noChangeAspect="1"/>
+            </wp:cNvGraphicFramePr>
+            <a:graphic xmlns:a="http://schemas.openxmlformats.org/drawingml/2006/main">
+              <a:graphicData uri="http://schemas.openxmlformats.org/drawingml/2006/picture">
+                <pic:pic xmlns:pic="http://schemas.openxmlformats.org/drawingml/2006/picture">
+                  <pic:nvPicPr>
+                    <pic:cNvPr id="0" name=""/>
+                    <pic:cNvPicPr/>
+                  </pic:nvPicPr>
+                  <pic:blipFill>
+                    <a:blip r:embed="rId22"/>
+                    <a:stretch>
+                      <a:fillRect/>
+                    </a:stretch>
+                  </pic:blipFill>
+                  <pic:spPr>
+                    <a:xfrm>
+                      <a:off x="0" y="0"/>
                       <a:ext cx="3455695" cy="2880677"/>
                     </a:xfrm>
                     <a:prstGeom prst="rect">
@@ -1894,7 +1907,7 @@
         </w:rPr>
         <w:t>DirectX 9c End-User Runtimes (June 2010) (</w:t>
       </w:r>
-      <w:hyperlink r:id="rId22" w:history="1">
+      <w:hyperlink r:id="rId23" w:history="1">
         <w:r>
           <w:rPr>
             <w:rStyle w:val="Hyperlink"/>
@@ -1939,129 +1952,6 @@
             <wp:extent cx="4574022" cy="2664270"/>
             <wp:effectExtent l="0" t="0" r="0" b="3175"/>
             <wp:docPr id="15" name="Picture 15"/>
-            <wp:cNvGraphicFramePr>
-              <a:graphicFrameLocks xmlns:a="http://schemas.openxmlformats.org/drawingml/2006/main" noChangeAspect="1"/>
-            </wp:cNvGraphicFramePr>
-            <a:graphic xmlns:a="http://schemas.openxmlformats.org/drawingml/2006/main">
-              <a:graphicData uri="http://schemas.openxmlformats.org/drawingml/2006/picture">
-                <pic:pic xmlns:pic="http://schemas.openxmlformats.org/drawingml/2006/picture">
-                  <pic:nvPicPr>
-                    <pic:cNvPr id="0" name=""/>
-                    <pic:cNvPicPr/>
-                  </pic:nvPicPr>
-                  <pic:blipFill>
-                    <a:blip r:embed="rId23"/>
-                    <a:stretch>
-                      <a:fillRect/>
-                    </a:stretch>
-                  </pic:blipFill>
-                  <pic:spPr>
-                    <a:xfrm>
-                      <a:off x="0" y="0"/>
-                      <a:ext cx="4586237" cy="2671385"/>
-                    </a:xfrm>
-                    <a:prstGeom prst="rect">
-                      <a:avLst/>
-                    </a:prstGeom>
-                  </pic:spPr>
-                </pic:pic>
-              </a:graphicData>
-            </a:graphic>
-          </wp:inline>
-        </w:drawing>
-      </w:r>
-    </w:p>
-    <w:p>
-      <w:pPr>
-        <w:rPr>
-          <w:sz w:val="20"/>
-          <w:szCs w:val="20"/>
-        </w:rPr>
-      </w:pPr>
-      <w:r>
-        <w:rPr>
-          <w:sz w:val="20"/>
-          <w:szCs w:val="20"/>
-        </w:rPr>
-        <w:t xml:space="preserve">Click on Admin, </w:t>
-      </w:r>
-      <w:proofErr w:type="spellStart"/>
-      <w:r>
-        <w:rPr>
-          <w:sz w:val="20"/>
-          <w:szCs w:val="20"/>
-        </w:rPr>
-        <w:t>Diag</w:t>
-      </w:r>
-      <w:proofErr w:type="spellEnd"/>
-      <w:r>
-        <w:rPr>
-          <w:sz w:val="20"/>
-          <w:szCs w:val="20"/>
-        </w:rPr>
-        <w:t xml:space="preserve">, Media, Assets packager. </w:t>
-      </w:r>
-      <w:r>
-        <w:rPr>
-          <w:sz w:val="20"/>
-          <w:szCs w:val="20"/>
-        </w:rPr>
-        <w:t>It</w:t>
-      </w:r>
-      <w:r>
-        <w:rPr>
-          <w:sz w:val="20"/>
-          <w:szCs w:val="20"/>
-        </w:rPr>
-        <w:t xml:space="preserve"> should download the application. (It is </w:t>
-      </w:r>
-      <w:r>
-        <w:rPr>
-          <w:sz w:val="20"/>
-          <w:szCs w:val="20"/>
-        </w:rPr>
-        <w:t>a click once downloads</w:t>
-      </w:r>
-      <w:r>
-        <w:rPr>
-          <w:sz w:val="20"/>
-          <w:szCs w:val="20"/>
-        </w:rPr>
-        <w:t xml:space="preserve"> process)</w:t>
-      </w:r>
-      <w:r>
-        <w:rPr>
-          <w:sz w:val="20"/>
-          <w:szCs w:val="20"/>
-        </w:rPr>
-        <w:t xml:space="preserve">. </w:t>
-      </w:r>
-      <w:r>
-        <w:rPr>
-          <w:sz w:val="20"/>
-          <w:szCs w:val="20"/>
-        </w:rPr>
-        <w:t>After download, User can run the application and log in through the user id and password.</w:t>
-      </w:r>
-    </w:p>
-    <w:p>
-      <w:pPr>
-        <w:jc w:val="center"/>
-        <w:rPr>
-          <w:sz w:val="20"/>
-          <w:szCs w:val="20"/>
-        </w:rPr>
-      </w:pPr>
-      <w:r>
-        <w:rPr>
-          <w:noProof/>
-        </w:rPr>
-        <w:lastRenderedPageBreak/>
-        <w:drawing>
-          <wp:inline distT="0" distB="0" distL="0" distR="0" wp14:anchorId="4BC927B9" wp14:editId="184D7B92">
-            <wp:extent cx="4544704" cy="2723788"/>
-            <wp:effectExtent l="0" t="0" r="8255" b="635"/>
-            <wp:docPr id="16" name="Picture 16"/>
             <wp:cNvGraphicFramePr>
               <a:graphicFrameLocks xmlns:a="http://schemas.openxmlformats.org/drawingml/2006/main" noChangeAspect="1"/>
             </wp:cNvGraphicFramePr>
@@ -2081,7 +1971,7 @@
                   <pic:spPr>
                     <a:xfrm>
                       <a:off x="0" y="0"/>
-                      <a:ext cx="4539840" cy="2720873"/>
+                      <a:ext cx="4586237" cy="2671385"/>
                     </a:xfrm>
                     <a:prstGeom prst="rect">
                       <a:avLst/>
@@ -2096,30 +1986,67 @@
     </w:p>
     <w:p>
       <w:pPr>
+        <w:rPr>
+          <w:sz w:val="20"/>
+          <w:szCs w:val="20"/>
+        </w:rPr>
+      </w:pPr>
+      <w:r>
+        <w:rPr>
+          <w:sz w:val="20"/>
+          <w:szCs w:val="20"/>
+        </w:rPr>
+        <w:t xml:space="preserve">Click on Admin, </w:t>
+      </w:r>
+      <w:proofErr w:type="spellStart"/>
+      <w:r>
+        <w:rPr>
+          <w:sz w:val="20"/>
+          <w:szCs w:val="20"/>
+        </w:rPr>
+        <w:t>Diag</w:t>
+      </w:r>
+      <w:proofErr w:type="spellEnd"/>
+      <w:r>
+        <w:rPr>
+          <w:sz w:val="20"/>
+          <w:szCs w:val="20"/>
+        </w:rPr>
+        <w:t>, Media, Assets packager. It should download the application. (It is a click once downloads process)</w:t>
+      </w:r>
+      <w:r>
+        <w:rPr>
+          <w:sz w:val="20"/>
+          <w:szCs w:val="20"/>
+        </w:rPr>
+        <w:t xml:space="preserve">. </w:t>
+      </w:r>
+      <w:r>
+        <w:rPr>
+          <w:sz w:val="20"/>
+          <w:szCs w:val="20"/>
+        </w:rPr>
+        <w:t>After download, User can run the application and log in through the user id and password.</w:t>
+      </w:r>
+    </w:p>
+    <w:p>
+      <w:pPr>
         <w:jc w:val="center"/>
         <w:rPr>
           <w:sz w:val="20"/>
           <w:szCs w:val="20"/>
         </w:rPr>
       </w:pPr>
-    </w:p>
-    <w:p>
-      <w:pPr>
-        <w:jc w:val="center"/>
-        <w:rPr>
-          <w:sz w:val="20"/>
-          <w:szCs w:val="20"/>
-        </w:rPr>
-      </w:pPr>
       <w:r>
         <w:rPr>
           <w:noProof/>
         </w:rPr>
+        <w:lastRenderedPageBreak/>
         <w:drawing>
-          <wp:inline distT="0" distB="0" distL="0" distR="0" wp14:anchorId="65D48F16" wp14:editId="6A66995F">
-            <wp:extent cx="5038725" cy="2809875"/>
-            <wp:effectExtent l="0" t="0" r="9525" b="9525"/>
-            <wp:docPr id="17" name="Picture 17"/>
+          <wp:inline distT="0" distB="0" distL="0" distR="0" wp14:anchorId="4BC927B9" wp14:editId="184D7B92">
+            <wp:extent cx="4544704" cy="2723788"/>
+            <wp:effectExtent l="0" t="0" r="8255" b="635"/>
+            <wp:docPr id="16" name="Picture 16"/>
             <wp:cNvGraphicFramePr>
               <a:graphicFrameLocks xmlns:a="http://schemas.openxmlformats.org/drawingml/2006/main" noChangeAspect="1"/>
             </wp:cNvGraphicFramePr>
@@ -2139,7 +2066,7 @@
                   <pic:spPr>
                     <a:xfrm>
                       <a:off x="0" y="0"/>
-                      <a:ext cx="5038725" cy="2809875"/>
+                      <a:ext cx="4539840" cy="2720873"/>
                     </a:xfrm>
                     <a:prstGeom prst="rect">
                       <a:avLst/>
@@ -2160,16 +2087,24 @@
           <w:szCs w:val="20"/>
         </w:rPr>
       </w:pPr>
+    </w:p>
+    <w:p>
+      <w:pPr>
+        <w:jc w:val="center"/>
+        <w:rPr>
+          <w:sz w:val="20"/>
+          <w:szCs w:val="20"/>
+        </w:rPr>
+      </w:pPr>
       <w:r>
         <w:rPr>
           <w:noProof/>
         </w:rPr>
-        <w:lastRenderedPageBreak/>
         <w:drawing>
-          <wp:inline distT="0" distB="0" distL="0" distR="0" wp14:anchorId="61479C13" wp14:editId="674F94F6">
-            <wp:extent cx="4524375" cy="3152775"/>
+          <wp:inline distT="0" distB="0" distL="0" distR="0" wp14:anchorId="65D48F16" wp14:editId="6A66995F">
+            <wp:extent cx="5038725" cy="2809875"/>
             <wp:effectExtent l="0" t="0" r="9525" b="9525"/>
-            <wp:docPr id="22" name="Picture 22"/>
+            <wp:docPr id="17" name="Picture 17"/>
             <wp:cNvGraphicFramePr>
               <a:graphicFrameLocks xmlns:a="http://schemas.openxmlformats.org/drawingml/2006/main" noChangeAspect="1"/>
             </wp:cNvGraphicFramePr>
@@ -2189,6 +2124,56 @@
                   <pic:spPr>
                     <a:xfrm>
                       <a:off x="0" y="0"/>
+                      <a:ext cx="5038725" cy="2809875"/>
+                    </a:xfrm>
+                    <a:prstGeom prst="rect">
+                      <a:avLst/>
+                    </a:prstGeom>
+                  </pic:spPr>
+                </pic:pic>
+              </a:graphicData>
+            </a:graphic>
+          </wp:inline>
+        </w:drawing>
+      </w:r>
+    </w:p>
+    <w:p>
+      <w:pPr>
+        <w:jc w:val="center"/>
+        <w:rPr>
+          <w:sz w:val="20"/>
+          <w:szCs w:val="20"/>
+        </w:rPr>
+      </w:pPr>
+      <w:r>
+        <w:rPr>
+          <w:noProof/>
+        </w:rPr>
+        <w:lastRenderedPageBreak/>
+        <w:drawing>
+          <wp:inline distT="0" distB="0" distL="0" distR="0" wp14:anchorId="61479C13" wp14:editId="674F94F6">
+            <wp:extent cx="4524375" cy="3152775"/>
+            <wp:effectExtent l="0" t="0" r="9525" b="9525"/>
+            <wp:docPr id="22" name="Picture 22"/>
+            <wp:cNvGraphicFramePr>
+              <a:graphicFrameLocks xmlns:a="http://schemas.openxmlformats.org/drawingml/2006/main" noChangeAspect="1"/>
+            </wp:cNvGraphicFramePr>
+            <a:graphic xmlns:a="http://schemas.openxmlformats.org/drawingml/2006/main">
+              <a:graphicData uri="http://schemas.openxmlformats.org/drawingml/2006/picture">
+                <pic:pic xmlns:pic="http://schemas.openxmlformats.org/drawingml/2006/picture">
+                  <pic:nvPicPr>
+                    <pic:cNvPr id="0" name=""/>
+                    <pic:cNvPicPr/>
+                  </pic:nvPicPr>
+                  <pic:blipFill>
+                    <a:blip r:embed="rId27"/>
+                    <a:stretch>
+                      <a:fillRect/>
+                    </a:stretch>
+                  </pic:blipFill>
+                  <pic:spPr>
+                    <a:xfrm>
+                      <a:off x="0" y="0"/>
                       <a:ext cx="4524375" cy="3152775"/>
                     </a:xfrm>
                     <a:prstGeom prst="rect">
@@ -2248,7 +2233,7 @@
                     <pic:cNvPicPr/>
                   </pic:nvPicPr>
                   <pic:blipFill>
-                    <a:blip r:embed="rId27"/>
+                    <a:blip r:embed="rId28"/>
                     <a:stretch>
                       <a:fillRect/>
                     </a:stretch>

</xml_diff>